<commit_message>
fixed heading in wrong position
</commit_message>
<xml_diff>
--- a/OldFartsGuideToCubing.docx
+++ b/OldFartsGuideToCubing.docx
@@ -734,21 +734,7 @@
             <w:rStyle w:val="Hyperlink"/>
             <w:i/>
           </w:rPr>
-          <w:t>F</w:t>
-        </w:r>
-        <w:r>
-          <w:rPr>
-            <w:rStyle w:val="Hyperlink"/>
-            <w:i/>
-          </w:rPr>
-          <w:t>2</w:t>
-        </w:r>
-        <w:r>
-          <w:rPr>
-            <w:rStyle w:val="Hyperlink"/>
-            <w:i/>
-          </w:rPr>
-          <w:t>L</w:t>
+          <w:t>F2L</w:t>
         </w:r>
       </w:hyperlink>
       <w:r>
@@ -839,37 +825,7 @@
         <w:rPr>
           <w:rFonts w:ascii="Arial Black" w:hAnsi="Arial Black"/>
         </w:rPr>
-        <w:t>F R U R</w:t>
-      </w:r>
-      <w:r>
-        <w:rPr>
-          <w:rFonts w:ascii="Arial Black" w:hAnsi="Arial Black"/>
-        </w:rPr>
-        <w:t>'</w:t>
-      </w:r>
-      <w:r>
-        <w:rPr>
-          <w:rFonts w:ascii="Arial Black" w:hAnsi="Arial Black"/>
-        </w:rPr>
-        <w:t xml:space="preserve"> U</w:t>
-      </w:r>
-      <w:r>
-        <w:rPr>
-          <w:rFonts w:ascii="Arial Black" w:hAnsi="Arial Black"/>
-        </w:rPr>
-        <w:t>'</w:t>
-      </w:r>
-      <w:r>
-        <w:rPr>
-          <w:rFonts w:ascii="Arial Black" w:hAnsi="Arial Black"/>
-        </w:rPr>
-        <w:t xml:space="preserve"> F</w:t>
-      </w:r>
-      <w:r>
-        <w:rPr>
-          <w:rFonts w:ascii="Arial Black" w:hAnsi="Arial Black"/>
-        </w:rPr>
-        <w:t>'</w:t>
+        <w:t>F R U R' U' F'</w:t>
       </w:r>
       <w:r>
         <w:rPr>
@@ -904,8 +860,8 @@
         </w:rPr>
         <w:drawing>
           <wp:inline distT="0" distB="0" distL="0" distR="0" wp14:anchorId="6354977A" wp14:editId="3F44174F">
-            <wp:extent cx="4191000" cy="974154"/>
-            <wp:effectExtent l="0" t="0" r="0" b="0"/>
+            <wp:extent cx="3979469" cy="924985"/>
+            <wp:effectExtent l="0" t="0" r="2540" b="8890"/>
             <wp:docPr id="12" name="Picture 12"/>
             <wp:cNvGraphicFramePr>
               <a:graphicFrameLocks xmlns:a="http://schemas.openxmlformats.org/drawingml/2006/main" noChangeAspect="1"/>
@@ -932,7 +888,7 @@
                   <pic:spPr>
                     <a:xfrm>
                       <a:off x="0" y="0"/>
-                      <a:ext cx="4189144" cy="973722"/>
+                      <a:ext cx="3982745" cy="925747"/>
                     </a:xfrm>
                     <a:prstGeom prst="rect">
                       <a:avLst/>
@@ -957,13 +913,6 @@
         </w:rPr>
         <w:br w:type="page"/>
       </w:r>
-    </w:p>
-    <w:p>
-      <w:pPr>
-        <w:rPr>
-          <w:b/>
-        </w:rPr>
-      </w:pPr>
       <w:r>
         <w:rPr>
           <w:b/>
@@ -983,11 +932,6 @@
           <w:b/>
         </w:rPr>
         <w:instrText xml:space="preserve"> HYPERLINK "https://www.speedsolving.com/wiki/index.php/PLL" \l "U_Permutation_:_a" </w:instrText>
-      </w:r>
-      <w:r>
-        <w:rPr>
-          <w:b/>
-        </w:rPr>
       </w:r>
       <w:r>
         <w:rPr>
@@ -2310,7 +2254,9 @@
         </w:rPr>
         <w:t xml:space="preserve"> </w:t>
       </w:r>
-      <w:r>
+    </w:p>
+    <w:p>
+      <w:pPr>
         <w:rPr>
           <w:rFonts w:ascii="Arial" w:hAnsi="Arial" w:cs="Arial"/>
           <w:sz w:val="40"/>
@@ -2318,47 +2264,7 @@
           <w:u w:val="single"/>
           <w:lang w:val="en"/>
         </w:rPr>
-        <w:t>Solving the Centers</w:t>
-      </w:r>
-    </w:p>
-    <w:p>
-      <w:pPr>
-        <w:rPr>
-          <w:rFonts w:ascii="Arial" w:hAnsi="Arial" w:cs="Arial"/>
-          <w:sz w:val="20"/>
-          <w:szCs w:val="20"/>
-          <w:lang w:val="en"/>
-        </w:rPr>
       </w:pPr>
-      <w:r>
-        <w:rPr>
-          <w:rFonts w:ascii="Arial" w:hAnsi="Arial" w:cs="Arial"/>
-          <w:sz w:val="20"/>
-          <w:szCs w:val="20"/>
-          <w:lang w:val="en"/>
-        </w:rPr>
-        <w:t xml:space="preserve">Make sure you are absolutely familiar with the </w:t>
-      </w:r>
-      <w:proofErr w:type="spellStart"/>
-      <w:r>
-        <w:rPr>
-          <w:rFonts w:ascii="Arial" w:hAnsi="Arial" w:cs="Arial"/>
-          <w:sz w:val="20"/>
-          <w:szCs w:val="20"/>
-          <w:lang w:val="en"/>
-        </w:rPr>
-        <w:t>colours</w:t>
-      </w:r>
-      <w:proofErr w:type="spellEnd"/>
-      <w:r>
-        <w:rPr>
-          <w:rFonts w:ascii="Arial" w:hAnsi="Arial" w:cs="Arial"/>
-          <w:sz w:val="20"/>
-          <w:szCs w:val="20"/>
-          <w:lang w:val="en"/>
-        </w:rPr>
-        <w:t xml:space="preserve"> on your cube – You need to know where each center is supposed to go.</w:t>
-      </w:r>
     </w:p>
     <w:p>
       <w:pPr>
@@ -2378,9 +2284,62 @@
     <w:p>
       <w:pPr>
         <w:rPr>
+          <w:rFonts w:ascii="Arial" w:hAnsi="Arial" w:cs="Arial"/>
+          <w:sz w:val="40"/>
+          <w:szCs w:val="40"/>
+          <w:u w:val="single"/>
           <w:lang w:val="en"/>
         </w:rPr>
       </w:pPr>
+      <w:r>
+        <w:rPr>
+          <w:rFonts w:ascii="Arial" w:hAnsi="Arial" w:cs="Arial"/>
+          <w:sz w:val="40"/>
+          <w:szCs w:val="40"/>
+          <w:u w:val="single"/>
+          <w:lang w:val="en"/>
+        </w:rPr>
+        <w:t>Solving the Centers</w:t>
+      </w:r>
+    </w:p>
+    <w:p>
+      <w:pPr>
+        <w:rPr>
+          <w:rFonts w:ascii="Arial" w:hAnsi="Arial" w:cs="Arial"/>
+          <w:sz w:val="20"/>
+          <w:szCs w:val="20"/>
+          <w:lang w:val="en"/>
+        </w:rPr>
+      </w:pPr>
+      <w:r>
+        <w:rPr>
+          <w:rFonts w:ascii="Arial" w:hAnsi="Arial" w:cs="Arial"/>
+          <w:sz w:val="20"/>
+          <w:szCs w:val="20"/>
+          <w:lang w:val="en"/>
+        </w:rPr>
+        <w:t xml:space="preserve">Make sure you are absolutely familiar with the </w:t>
+      </w:r>
+      <w:proofErr w:type="spellStart"/>
+      <w:r>
+        <w:rPr>
+          <w:rFonts w:ascii="Arial" w:hAnsi="Arial" w:cs="Arial"/>
+          <w:sz w:val="20"/>
+          <w:szCs w:val="20"/>
+          <w:lang w:val="en"/>
+        </w:rPr>
+        <w:t>colours</w:t>
+      </w:r>
+      <w:proofErr w:type="spellEnd"/>
+      <w:r>
+        <w:rPr>
+          <w:rFonts w:ascii="Arial" w:hAnsi="Arial" w:cs="Arial"/>
+          <w:sz w:val="20"/>
+          <w:szCs w:val="20"/>
+          <w:lang w:val="en"/>
+        </w:rPr>
+        <w:t xml:space="preserve"> on your cube – You need to know where each center is supposed to go.</w:t>
+      </w:r>
     </w:p>
     <w:tbl>
       <w:tblPr>
@@ -6698,7 +6657,7 @@
     <w:p>
       <w:pPr>
         <w:rPr>
-          <w:rFonts w:ascii="Arial Black" w:hAnsi="Arial Black" w:cs="Arial"/>
+          <w:rFonts w:ascii="Arial" w:hAnsi="Arial" w:cs="Arial"/>
           <w:b/>
           <w:sz w:val="20"/>
           <w:szCs w:val="20"/>
@@ -6830,17 +6789,6 @@
         </w:rPr>
         <w:t>)</w:t>
       </w:r>
-    </w:p>
-    <w:p>
-      <w:pPr>
-        <w:rPr>
-          <w:rFonts w:ascii="Arial" w:hAnsi="Arial" w:cs="Arial"/>
-          <w:b/>
-          <w:sz w:val="20"/>
-          <w:szCs w:val="20"/>
-          <w:lang w:val="en"/>
-        </w:rPr>
-      </w:pPr>
       <w:r>
         <w:rPr>
           <w:rFonts w:ascii="Arial" w:hAnsi="Arial" w:cs="Arial"/>
@@ -8994,8 +8942,6 @@
         </w:rPr>
         <w:t xml:space="preserve"> slice. </w:t>
       </w:r>
-      <w:bookmarkStart w:id="0" w:name="_GoBack"/>
-      <w:bookmarkEnd w:id="0"/>
     </w:p>
     <w:p>
       <w:pPr>
@@ -9006,7 +8952,10 @@
         <w:t>Additional knowledge for solving 5x5x5</w:t>
       </w:r>
     </w:p>
-    <w:p/>
+    <w:p>
+      <w:bookmarkStart w:id="0" w:name="_GoBack"/>
+      <w:bookmarkEnd w:id="0"/>
+    </w:p>
     <w:p>
       <w:pPr>
         <w:rPr>
@@ -17308,7 +17257,7 @@
 </file>
 
 <file path=customXml/itemProps1.xml><?xml version="1.0" encoding="utf-8"?>
-<ds:datastoreItem xmlns:ds="http://schemas.openxmlformats.org/officeDocument/2006/customXml" ds:itemID="{94715149-1D2D-400D-A587-F8A91C53A1DE}">
+<ds:datastoreItem xmlns:ds="http://schemas.openxmlformats.org/officeDocument/2006/customXml" ds:itemID="{057D3DB9-8CF9-45F2-8AD2-C7FBE5F1C8DB}">
   <ds:schemaRefs>
     <ds:schemaRef ds:uri="http://schemas.openxmlformats.org/officeDocument/2006/bibliography"/>
   </ds:schemaRefs>

</xml_diff>